<commit_message>
agregada la carpeta del chipi + cositas
</commit_message>
<xml_diff>
--- a/Resolviendo porblemas con alloy.docx
+++ b/Resolviendo porblemas con alloy.docx
@@ -59,19 +59,7 @@
         <w:t xml:space="preserve"> </w:t>
       </w:r>
       <w:r>
-        <w:t xml:space="preserve">los </w:t>
-      </w:r>
-      <w:r>
-        <w:t>territorios</w:t>
-      </w:r>
-      <w:r>
-        <w:t xml:space="preserve"> del Antiguo Egipto, el Levante mediterráneo y la Mesopotamia. Nippur de Lagash debe su nombre </w:t>
-      </w:r>
-      <w:r>
-        <w:t>a la</w:t>
-      </w:r>
-      <w:r>
-        <w:t xml:space="preserve"> antigua ciudad de Lagash, conocida como la Ciudad de las Blancas Murallas, en la que Nippur era general, pero que debió abandonar con motivo de la traicionera invasión del rey </w:t>
+        <w:t xml:space="preserve">los territorios del Antiguo Egipto, el Levante mediterráneo y la Mesopotamia. Nippur de Lagash debe su nombre a la antigua ciudad de Lagash, conocida como la Ciudad de las Blancas Murallas, en la que Nippur era general, pero que debió abandonar con motivo de la traicionera invasión del rey </w:t>
       </w:r>
       <w:proofErr w:type="spellStart"/>
       <w:r>
@@ -92,13 +80,7 @@
     </w:p>
     <w:p>
       <w:r>
-        <w:t xml:space="preserve">Decidido a reconquistar Lagash y </w:t>
-      </w:r>
-      <w:r>
-        <w:t>liberarla</w:t>
-      </w:r>
-      <w:r>
-        <w:t xml:space="preserve"> del tirano </w:t>
+        <w:t xml:space="preserve">Decidido a reconquistar Lagash y liberarla del tirano </w:t>
       </w:r>
       <w:proofErr w:type="spellStart"/>
       <w:r>
@@ -128,13 +110,7 @@
         <w:t xml:space="preserve">s </w:t>
       </w:r>
       <w:r>
-        <w:t xml:space="preserve">pertenecía a una importante ciudad de </w:t>
-      </w:r>
-      <w:r>
-        <w:t>aquella</w:t>
-      </w:r>
-      <w:r>
-        <w:t xml:space="preserve"> época: </w:t>
+        <w:t xml:space="preserve">pertenecía a una importante ciudad de aquella época: </w:t>
       </w:r>
       <w:proofErr w:type="spellStart"/>
       <w:r>
@@ -323,13 +299,7 @@
         <w:t xml:space="preserve">. </w:t>
       </w:r>
       <w:r>
-        <w:t xml:space="preserve">Es </w:t>
-      </w:r>
-      <w:r>
-        <w:t>decir,</w:t>
-      </w:r>
-      <w:r>
-        <w:t xml:space="preserve"> no deberán modelarse restricciones que correspondan a inferencias obtenidas. a partir de dicha información.</w:t>
+        <w:t>Es decir, no deberán modelarse restricciones que correspondan a inferencias obtenidas. a partir de dicha información.</w:t>
       </w:r>
     </w:p>
     <w:p>
@@ -484,16 +454,24 @@
           <w:b/>
           <w:bCs/>
         </w:rPr>
-        <w:t>: one Nombre,</w:t>
-      </w:r>
-    </w:p>
-    <w:p>
-      <w:pPr>
-        <w:rPr>
-          <w:b/>
-          <w:bCs/>
-        </w:rPr>
-      </w:pPr>
+        <w:t xml:space="preserve">: </w:t>
+      </w:r>
+      <w:proofErr w:type="spellStart"/>
+      <w:r>
+        <w:rPr>
+          <w:b/>
+          <w:bCs/>
+        </w:rPr>
+        <w:t>one</w:t>
+      </w:r>
+      <w:proofErr w:type="spellEnd"/>
+      <w:r>
+        <w:rPr>
+          <w:b/>
+          <w:bCs/>
+        </w:rPr>
+        <w:t xml:space="preserve"> Nombre,</w:t>
+      </w:r>
       <w:r>
         <w:rPr>
           <w:b/>
@@ -501,6 +479,21 @@
         </w:rPr>
         <w:tab/>
       </w:r>
+    </w:p>
+    <w:p>
+      <w:pPr>
+        <w:rPr>
+          <w:b/>
+          <w:bCs/>
+        </w:rPr>
+      </w:pPr>
+      <w:r>
+        <w:rPr>
+          <w:b/>
+          <w:bCs/>
+        </w:rPr>
+        <w:tab/>
+      </w:r>
       <w:proofErr w:type="spellStart"/>
       <w:r>
         <w:rPr>
@@ -515,7 +508,23 @@
           <w:b/>
           <w:bCs/>
         </w:rPr>
-        <w:t>: one Ciudad,</w:t>
+        <w:t xml:space="preserve">: </w:t>
+      </w:r>
+      <w:proofErr w:type="spellStart"/>
+      <w:r>
+        <w:rPr>
+          <w:b/>
+          <w:bCs/>
+        </w:rPr>
+        <w:t>one</w:t>
+      </w:r>
+      <w:proofErr w:type="spellEnd"/>
+      <w:r>
+        <w:rPr>
+          <w:b/>
+          <w:bCs/>
+        </w:rPr>
+        <w:t xml:space="preserve"> Ciudad,</w:t>
       </w:r>
     </w:p>
     <w:p>
@@ -577,6 +586,37 @@
           <w:b/>
           <w:bCs/>
         </w:rPr>
+        <w:t xml:space="preserve">Para la signatura Guerrero definimos la relación </w:t>
+      </w:r>
+      <w:proofErr w:type="spellStart"/>
+      <w:r>
+        <w:rPr>
+          <w:b/>
+          <w:bCs/>
+        </w:rPr>
+        <w:t>nom</w:t>
+      </w:r>
+      <w:proofErr w:type="spellEnd"/>
+      <w:r>
+        <w:rPr>
+          <w:b/>
+          <w:bCs/>
+        </w:rPr>
+        <w:t xml:space="preserve"> que reflejara la relación nombre con cada Guerrero</w:t>
+      </w:r>
+    </w:p>
+    <w:p>
+      <w:pPr>
+        <w:rPr>
+          <w:b/>
+          <w:bCs/>
+        </w:rPr>
+      </w:pPr>
+      <w:r>
+        <w:rPr>
+          <w:b/>
+          <w:bCs/>
+        </w:rPr>
         <w:t xml:space="preserve">abstract sig </w:t>
       </w:r>
       <w:r>
@@ -618,12 +658,21 @@
           <w:bCs/>
         </w:rPr>
       </w:pPr>
-      <w:r>
-        <w:rPr>
-          <w:b/>
-          <w:bCs/>
-        </w:rPr>
-        <w:t xml:space="preserve">sig Sargos, </w:t>
+      <w:proofErr w:type="spellStart"/>
+      <w:r>
+        <w:rPr>
+          <w:b/>
+          <w:bCs/>
+        </w:rPr>
+        <w:t>sig</w:t>
+      </w:r>
+      <w:proofErr w:type="spellEnd"/>
+      <w:r>
+        <w:rPr>
+          <w:b/>
+          <w:bCs/>
+        </w:rPr>
+        <w:t xml:space="preserve"> Sargos, </w:t>
       </w:r>
       <w:proofErr w:type="spellStart"/>
       <w:r>
@@ -655,7 +704,23 @@
           <w:b/>
           <w:bCs/>
         </w:rPr>
-        <w:t xml:space="preserve"> extends </w:t>
+        <w:t xml:space="preserve"> </w:t>
+      </w:r>
+      <w:proofErr w:type="spellStart"/>
+      <w:r>
+        <w:rPr>
+          <w:b/>
+          <w:bCs/>
+        </w:rPr>
+        <w:t>extends</w:t>
+      </w:r>
+      <w:proofErr w:type="spellEnd"/>
+      <w:r>
+        <w:rPr>
+          <w:b/>
+          <w:bCs/>
+        </w:rPr>
+        <w:t xml:space="preserve"> </w:t>
       </w:r>
       <w:r>
         <w:rPr>
@@ -734,12 +799,21 @@
           <w:bCs/>
         </w:rPr>
       </w:pPr>
-      <w:r>
-        <w:rPr>
-          <w:b/>
-          <w:bCs/>
-        </w:rPr>
-        <w:t xml:space="preserve">sig </w:t>
+      <w:proofErr w:type="spellStart"/>
+      <w:r>
+        <w:rPr>
+          <w:b/>
+          <w:bCs/>
+        </w:rPr>
+        <w:t>sig</w:t>
+      </w:r>
+      <w:proofErr w:type="spellEnd"/>
+      <w:r>
+        <w:rPr>
+          <w:b/>
+          <w:bCs/>
+        </w:rPr>
+        <w:t xml:space="preserve"> </w:t>
       </w:r>
       <w:proofErr w:type="spellStart"/>
       <w:r>
@@ -771,7 +845,23 @@
           <w:b/>
           <w:bCs/>
         </w:rPr>
-        <w:t>, Hatti extends Ciudad {}</w:t>
+        <w:t xml:space="preserve">, Hatti </w:t>
+      </w:r>
+      <w:proofErr w:type="spellStart"/>
+      <w:r>
+        <w:rPr>
+          <w:b/>
+          <w:bCs/>
+        </w:rPr>
+        <w:t>extends</w:t>
+      </w:r>
+      <w:proofErr w:type="spellEnd"/>
+      <w:r>
+        <w:rPr>
+          <w:b/>
+          <w:bCs/>
+        </w:rPr>
+        <w:t xml:space="preserve"> Ciudad {}</w:t>
       </w:r>
     </w:p>
     <w:p>
@@ -862,12 +952,21 @@
           <w:bCs/>
         </w:rPr>
       </w:pPr>
-      <w:r>
-        <w:rPr>
-          <w:b/>
-          <w:bCs/>
-        </w:rPr>
-        <w:t xml:space="preserve">sig Veinticinco, </w:t>
+      <w:proofErr w:type="spellStart"/>
+      <w:r>
+        <w:rPr>
+          <w:b/>
+          <w:bCs/>
+        </w:rPr>
+        <w:t>sig</w:t>
+      </w:r>
+      <w:proofErr w:type="spellEnd"/>
+      <w:r>
+        <w:rPr>
+          <w:b/>
+          <w:bCs/>
+        </w:rPr>
+        <w:t xml:space="preserve"> Veinticinco, </w:t>
       </w:r>
       <w:proofErr w:type="spellStart"/>
       <w:r>
@@ -883,7 +982,23 @@
           <w:b/>
           <w:bCs/>
         </w:rPr>
-        <w:t>, Cuarenta extends Porcentaje {}</w:t>
+        <w:t xml:space="preserve">, Cuarenta </w:t>
+      </w:r>
+      <w:proofErr w:type="spellStart"/>
+      <w:r>
+        <w:rPr>
+          <w:b/>
+          <w:bCs/>
+        </w:rPr>
+        <w:t>extends</w:t>
+      </w:r>
+      <w:proofErr w:type="spellEnd"/>
+      <w:r>
+        <w:rPr>
+          <w:b/>
+          <w:bCs/>
+        </w:rPr>
+        <w:t xml:space="preserve"> Porcentaje {}</w:t>
       </w:r>
     </w:p>
     <w:p>
@@ -896,11 +1011,9 @@
         <w:t>run {}</w:t>
       </w:r>
     </w:p>
-    <w:p/>
-    <w:p/>
-    <w:p/>
-    <w:p>
-      <w:r>
+    <w:p>
+      <w:r>
+        <w:lastRenderedPageBreak/>
         <w:t xml:space="preserve">Si lo ejecutamos </w:t>
       </w:r>
       <w:proofErr w:type="spellStart"/>
@@ -972,15 +1085,13 @@
       </w:r>
       <w:proofErr w:type="spellEnd"/>
       <w:r>
-        <w:t xml:space="preserve">) que se lo ve </w:t>
-      </w:r>
-      <w:proofErr w:type="spellStart"/>
-      <w:r>
-        <w:t>solori</w:t>
-      </w:r>
-      <w:proofErr w:type="spellEnd"/>
-      <w:r>
-        <w:t xml:space="preserve"> a la derecha. Por lo que tenemos que exigir que existan 3 Guerreros</w:t>
+        <w:t>) que se lo ve sol</w:t>
+      </w:r>
+      <w:r>
+        <w:t>a</w:t>
+      </w:r>
+      <w:r>
+        <w:t>ri a la derecha. Por lo que tenemos que exigir que existan 3 Guerreros</w:t>
       </w:r>
       <w:r>
         <w:t xml:space="preserve">, esto lo podemos hacer mediante un hecho o con una restricción en el </w:t>
@@ -1076,12 +1187,12 @@
     <w:p/>
     <w:p>
       <w:r>
+        <w:t>Si bien ahora tenemos 3 Guerreros, tenemos un nuevo problema, hay 2 guerreros que aportan el mismo porcentaje, hay 2 guerreros que vienen de Hatti y hay 2 guerreros que son expertos en hacha.</w:t>
+      </w:r>
+    </w:p>
+    <w:p>
+      <w:r>
         <w:lastRenderedPageBreak/>
-        <w:t>Si bien ahora tenemos 3 Guerreros, tenemos un nuevo problema, hay 2 guerreros que aportan el mismo porcentaje, hay 2 guerreros que vienen de Hatti y hay 2 guerreros que son expertos en hacha.</w:t>
-      </w:r>
-    </w:p>
-    <w:p>
-      <w:r>
         <w:t xml:space="preserve">Hay que agregar </w:t>
       </w:r>
       <w:r>
@@ -1334,6 +1445,7 @@
         </w:rPr>
         <w:t>{</w:t>
       </w:r>
+      <w:proofErr w:type="spellStart"/>
       <w:proofErr w:type="gramEnd"/>
       <w:r>
         <w:rPr>
@@ -1341,7 +1453,16 @@
           <w:bCs/>
           <w:color w:val="ED7D31" w:themeColor="accent2"/>
         </w:rPr>
-        <w:t xml:space="preserve">all </w:t>
+        <w:t>all</w:t>
+      </w:r>
+      <w:proofErr w:type="spellEnd"/>
+      <w:r>
+        <w:rPr>
+          <w:b/>
+          <w:bCs/>
+          <w:color w:val="ED7D31" w:themeColor="accent2"/>
+        </w:rPr>
+        <w:t xml:space="preserve"> </w:t>
       </w:r>
       <w:proofErr w:type="spellStart"/>
       <w:r>
@@ -1391,7 +1512,25 @@
           <w:bCs/>
           <w:color w:val="ED7D31" w:themeColor="accent2"/>
         </w:rPr>
-        <w:t xml:space="preserve"> {all g</w:t>
+        <w:t xml:space="preserve"> {</w:t>
+      </w:r>
+      <w:proofErr w:type="spellStart"/>
+      <w:r>
+        <w:rPr>
+          <w:b/>
+          <w:bCs/>
+          <w:color w:val="ED7D31" w:themeColor="accent2"/>
+        </w:rPr>
+        <w:t>all</w:t>
+      </w:r>
+      <w:proofErr w:type="spellEnd"/>
+      <w:r>
+        <w:rPr>
+          <w:b/>
+          <w:bCs/>
+          <w:color w:val="ED7D31" w:themeColor="accent2"/>
+        </w:rPr>
+        <w:t xml:space="preserve"> g</w:t>
       </w:r>
       <w:r>
         <w:rPr>
@@ -1516,23 +1655,23 @@
     </w:p>
     <w:p>
       <w:r>
+        <w:t>Si son distintos, o sea, si g1 es distinto de g2, entonces que no hayan aportado lo mismo, o sea que el aporte sea distinto</w:t>
+      </w:r>
+    </w:p>
+    <w:p>
+      <w:r>
+        <w:t xml:space="preserve">La implicación es implicación lógica, o sea, se hace verdadera en 3 casos y falsa en </w:t>
+      </w:r>
+      <w:r>
+        <w:t>1</w:t>
+      </w:r>
+      <w:r>
+        <w:t>. */</w:t>
+      </w:r>
+    </w:p>
+    <w:p>
+      <w:r>
         <w:lastRenderedPageBreak/>
-        <w:t>Si son distintos, o sea, si g1 es distinto de g2, entonces que no hayan aportado lo mismo, o sea que el aporte sea distinto</w:t>
-      </w:r>
-    </w:p>
-    <w:p>
-      <w:r>
-        <w:t xml:space="preserve">La implicación es implicación lógica, o sea, se hace verdadera en 3 casos y falsa en </w:t>
-      </w:r>
-      <w:r>
-        <w:t>1</w:t>
-      </w:r>
-      <w:r>
-        <w:t>. */</w:t>
-      </w:r>
-    </w:p>
-    <w:p>
-      <w:r>
         <w:t>Ahora si ejecutamos el run:</w:t>
       </w:r>
     </w:p>
@@ -1643,6 +1782,9 @@
     </w:p>
     <w:p>
       <w:r>
+        <w:rPr>
+          <w:noProof/>
+        </w:rPr>
         <w:drawing>
           <wp:inline distT="0" distB="0" distL="0" distR="0" wp14:anchorId="68038A8A" wp14:editId="2C6D8706">
             <wp:extent cx="5976967" cy="2466975"/>
@@ -1701,6 +1843,7 @@
           <w:color w:val="ED7D31" w:themeColor="accent2"/>
         </w:rPr>
       </w:pPr>
+      <w:proofErr w:type="spellStart"/>
       <w:r>
         <w:rPr>
           <w:b/>
@@ -1710,13 +1853,32 @@
         </w:rPr>
         <w:t>one</w:t>
       </w:r>
-      <w:r>
-        <w:rPr>
-          <w:b/>
-          <w:bCs/>
-          <w:color w:val="ED7D31" w:themeColor="accent2"/>
-        </w:rPr>
-        <w:t xml:space="preserve"> sig </w:t>
+      <w:proofErr w:type="spellEnd"/>
+      <w:r>
+        <w:rPr>
+          <w:b/>
+          <w:bCs/>
+          <w:color w:val="ED7D31" w:themeColor="accent2"/>
+        </w:rPr>
+        <w:t xml:space="preserve"> </w:t>
+      </w:r>
+      <w:proofErr w:type="spellStart"/>
+      <w:r>
+        <w:rPr>
+          <w:b/>
+          <w:bCs/>
+          <w:color w:val="ED7D31" w:themeColor="accent2"/>
+        </w:rPr>
+        <w:t>sig</w:t>
+      </w:r>
+      <w:proofErr w:type="spellEnd"/>
+      <w:r>
+        <w:rPr>
+          <w:b/>
+          <w:bCs/>
+          <w:color w:val="ED7D31" w:themeColor="accent2"/>
+        </w:rPr>
+        <w:t xml:space="preserve"> </w:t>
       </w:r>
       <w:proofErr w:type="spellStart"/>
       <w:r>
@@ -1770,7 +1932,25 @@
           <w:bCs/>
           <w:color w:val="ED7D31" w:themeColor="accent2"/>
         </w:rPr>
-        <w:t xml:space="preserve"> extends Nombre {}</w:t>
+        <w:t xml:space="preserve"> </w:t>
+      </w:r>
+      <w:proofErr w:type="spellStart"/>
+      <w:r>
+        <w:rPr>
+          <w:b/>
+          <w:bCs/>
+          <w:color w:val="ED7D31" w:themeColor="accent2"/>
+        </w:rPr>
+        <w:t>extends</w:t>
+      </w:r>
+      <w:proofErr w:type="spellEnd"/>
+      <w:r>
+        <w:rPr>
+          <w:b/>
+          <w:bCs/>
+          <w:color w:val="ED7D31" w:themeColor="accent2"/>
+        </w:rPr>
+        <w:t xml:space="preserve"> Nombre {}</w:t>
       </w:r>
     </w:p>
     <w:p>
@@ -1790,13 +1970,41 @@
           <w:color w:val="ED7D31" w:themeColor="accent2"/>
         </w:rPr>
       </w:pPr>
-      <w:r>
-        <w:rPr>
-          <w:b/>
-          <w:bCs/>
-          <w:color w:val="ED7D31" w:themeColor="accent2"/>
-        </w:rPr>
-        <w:t xml:space="preserve">one sig </w:t>
+      <w:proofErr w:type="spellStart"/>
+      <w:r>
+        <w:rPr>
+          <w:b/>
+          <w:bCs/>
+          <w:color w:val="ED7D31" w:themeColor="accent2"/>
+        </w:rPr>
+        <w:t>one</w:t>
+      </w:r>
+      <w:proofErr w:type="spellEnd"/>
+      <w:r>
+        <w:rPr>
+          <w:b/>
+          <w:bCs/>
+          <w:color w:val="ED7D31" w:themeColor="accent2"/>
+        </w:rPr>
+        <w:t xml:space="preserve"> </w:t>
+      </w:r>
+      <w:proofErr w:type="spellStart"/>
+      <w:r>
+        <w:rPr>
+          <w:b/>
+          <w:bCs/>
+          <w:color w:val="ED7D31" w:themeColor="accent2"/>
+        </w:rPr>
+        <w:t>sig</w:t>
+      </w:r>
+      <w:proofErr w:type="spellEnd"/>
+      <w:r>
+        <w:rPr>
+          <w:b/>
+          <w:bCs/>
+          <w:color w:val="ED7D31" w:themeColor="accent2"/>
+        </w:rPr>
+        <w:t xml:space="preserve"> </w:t>
       </w:r>
       <w:proofErr w:type="spellStart"/>
       <w:r>
@@ -1832,57 +2040,88 @@
           <w:bCs/>
           <w:color w:val="ED7D31" w:themeColor="accent2"/>
         </w:rPr>
-        <w:t>, Hatti extends Ciudad {}</w:t>
-      </w:r>
-    </w:p>
-    <w:p>
-      <w:pPr>
-        <w:rPr>
-          <w:b/>
-          <w:bCs/>
-          <w:color w:val="ED7D31" w:themeColor="accent2"/>
-        </w:rPr>
-      </w:pPr>
-      <w:r>
-        <w:rPr>
-          <w:b/>
-          <w:bCs/>
-          <w:color w:val="ED7D31" w:themeColor="accent2"/>
-        </w:rPr>
-        <w:t xml:space="preserve">one sig Lanza, Espada, Hacha extends </w:t>
-      </w:r>
-      <w:r>
-        <w:rPr>
-          <w:b/>
-          <w:bCs/>
-          <w:color w:val="ED7D31" w:themeColor="accent2"/>
-        </w:rPr>
-        <w:t>Arma {</w:t>
-      </w:r>
-      <w:r>
-        <w:rPr>
-          <w:b/>
-          <w:bCs/>
-          <w:color w:val="ED7D31" w:themeColor="accent2"/>
-        </w:rPr>
-        <w:t>}</w:t>
-      </w:r>
-    </w:p>
-    <w:p>
-      <w:pPr>
-        <w:rPr>
-          <w:b/>
-          <w:bCs/>
-          <w:color w:val="ED7D31" w:themeColor="accent2"/>
-        </w:rPr>
-      </w:pPr>
-      <w:r>
-        <w:rPr>
-          <w:b/>
-          <w:bCs/>
-          <w:color w:val="ED7D31" w:themeColor="accent2"/>
-        </w:rPr>
-        <w:t xml:space="preserve">one sig Veinticinco, </w:t>
+        <w:t xml:space="preserve">, Hatti </w:t>
+      </w:r>
+      <w:proofErr w:type="spellStart"/>
+      <w:r>
+        <w:rPr>
+          <w:b/>
+          <w:bCs/>
+          <w:color w:val="ED7D31" w:themeColor="accent2"/>
+        </w:rPr>
+        <w:t>extends</w:t>
+      </w:r>
+      <w:proofErr w:type="spellEnd"/>
+      <w:r>
+        <w:rPr>
+          <w:b/>
+          <w:bCs/>
+          <w:color w:val="ED7D31" w:themeColor="accent2"/>
+        </w:rPr>
+        <w:t xml:space="preserve"> Ciudad {}</w:t>
+      </w:r>
+    </w:p>
+    <w:p>
+      <w:pPr>
+        <w:rPr>
+          <w:b/>
+          <w:bCs/>
+          <w:color w:val="ED7D31" w:themeColor="accent2"/>
+        </w:rPr>
+      </w:pPr>
+      <w:r>
+        <w:rPr>
+          <w:b/>
+          <w:bCs/>
+          <w:color w:val="ED7D31" w:themeColor="accent2"/>
+        </w:rPr>
+        <w:t>one sig Lanza, Espada, Hacha extends Arma {}</w:t>
+      </w:r>
+    </w:p>
+    <w:p>
+      <w:pPr>
+        <w:rPr>
+          <w:b/>
+          <w:bCs/>
+          <w:color w:val="ED7D31" w:themeColor="accent2"/>
+        </w:rPr>
+      </w:pPr>
+      <w:proofErr w:type="spellStart"/>
+      <w:r>
+        <w:rPr>
+          <w:b/>
+          <w:bCs/>
+          <w:color w:val="ED7D31" w:themeColor="accent2"/>
+        </w:rPr>
+        <w:lastRenderedPageBreak/>
+        <w:t>one</w:t>
+      </w:r>
+      <w:proofErr w:type="spellEnd"/>
+      <w:r>
+        <w:rPr>
+          <w:b/>
+          <w:bCs/>
+          <w:color w:val="ED7D31" w:themeColor="accent2"/>
+        </w:rPr>
+        <w:t xml:space="preserve"> </w:t>
+      </w:r>
+      <w:proofErr w:type="spellStart"/>
+      <w:r>
+        <w:rPr>
+          <w:b/>
+          <w:bCs/>
+          <w:color w:val="ED7D31" w:themeColor="accent2"/>
+        </w:rPr>
+        <w:t>sig</w:t>
+      </w:r>
+      <w:proofErr w:type="spellEnd"/>
+      <w:r>
+        <w:rPr>
+          <w:b/>
+          <w:bCs/>
+          <w:color w:val="ED7D31" w:themeColor="accent2"/>
+        </w:rPr>
+        <w:t xml:space="preserve"> Veinticinco, </w:t>
       </w:r>
       <w:proofErr w:type="spellStart"/>
       <w:r>
@@ -1900,7 +2139,25 @@
           <w:bCs/>
           <w:color w:val="ED7D31" w:themeColor="accent2"/>
         </w:rPr>
-        <w:t>, Cuarenta extends Porcentaje {}</w:t>
+        <w:t xml:space="preserve">, Cuarenta </w:t>
+      </w:r>
+      <w:proofErr w:type="spellStart"/>
+      <w:r>
+        <w:rPr>
+          <w:b/>
+          <w:bCs/>
+          <w:color w:val="ED7D31" w:themeColor="accent2"/>
+        </w:rPr>
+        <w:t>extends</w:t>
+      </w:r>
+      <w:proofErr w:type="spellEnd"/>
+      <w:r>
+        <w:rPr>
+          <w:b/>
+          <w:bCs/>
+          <w:color w:val="ED7D31" w:themeColor="accent2"/>
+        </w:rPr>
+        <w:t xml:space="preserve"> Porcentaje {}</w:t>
       </w:r>
     </w:p>
     <w:p>
@@ -1941,7 +2198,15 @@
       </w:r>
       <w:proofErr w:type="spellEnd"/>
       <w:r>
-        <w:t xml:space="preserve">-El no es de Hatti, esto quiere decir: Existe un guerrero cuyo nombre es </w:t>
+        <w:t>-</w:t>
+      </w:r>
+      <w:proofErr w:type="spellStart"/>
+      <w:r>
+        <w:t>El</w:t>
+      </w:r>
+      <w:proofErr w:type="spellEnd"/>
+      <w:r>
+        <w:t xml:space="preserve"> no es de Hatti, esto quiere decir: Existe un guerrero cuyo nombre es </w:t>
       </w:r>
       <w:proofErr w:type="spellStart"/>
       <w:r>
@@ -1976,23 +2241,25 @@
           <w:bCs/>
           <w:color w:val="ED7D31" w:themeColor="accent2"/>
         </w:rPr>
-        <w:t xml:space="preserve"> {one </w:t>
-      </w:r>
-      <w:r>
-        <w:rPr>
-          <w:b/>
-          <w:bCs/>
-          <w:color w:val="ED7D31" w:themeColor="accent2"/>
-        </w:rPr>
-        <w:t>g: Guerrero</w:t>
-      </w:r>
-      <w:r>
-        <w:rPr>
-          <w:b/>
-          <w:bCs/>
-          <w:color w:val="ED7D31" w:themeColor="accent2"/>
-        </w:rPr>
-        <w:t xml:space="preserve"> | (</w:t>
+        <w:t xml:space="preserve"> {</w:t>
+      </w:r>
+      <w:proofErr w:type="spellStart"/>
+      <w:r>
+        <w:rPr>
+          <w:b/>
+          <w:bCs/>
+          <w:color w:val="ED7D31" w:themeColor="accent2"/>
+        </w:rPr>
+        <w:t>one</w:t>
+      </w:r>
+      <w:proofErr w:type="spellEnd"/>
+      <w:r>
+        <w:rPr>
+          <w:b/>
+          <w:bCs/>
+          <w:color w:val="ED7D31" w:themeColor="accent2"/>
+        </w:rPr>
+        <w:t xml:space="preserve"> g: Guerrero | (</w:t>
       </w:r>
       <w:proofErr w:type="spellStart"/>
       <w:r>
@@ -2119,7 +2386,25 @@
           <w:bCs/>
           <w:color w:val="ED7D31" w:themeColor="accent2"/>
         </w:rPr>
-        <w:t xml:space="preserve"> {one </w:t>
+        <w:t xml:space="preserve"> {</w:t>
+      </w:r>
+      <w:proofErr w:type="spellStart"/>
+      <w:r>
+        <w:rPr>
+          <w:b/>
+          <w:bCs/>
+          <w:color w:val="ED7D31" w:themeColor="accent2"/>
+        </w:rPr>
+        <w:t>one</w:t>
+      </w:r>
+      <w:proofErr w:type="spellEnd"/>
+      <w:r>
+        <w:rPr>
+          <w:b/>
+          <w:bCs/>
+          <w:color w:val="ED7D31" w:themeColor="accent2"/>
+        </w:rPr>
+        <w:t xml:space="preserve"> </w:t>
       </w:r>
       <w:proofErr w:type="gramStart"/>
       <w:r>
@@ -2228,7 +2513,25 @@
           <w:bCs/>
           <w:color w:val="ED7D31" w:themeColor="accent2"/>
         </w:rPr>
-        <w:t xml:space="preserve"> {one </w:t>
+        <w:t xml:space="preserve"> {</w:t>
+      </w:r>
+      <w:proofErr w:type="spellStart"/>
+      <w:r>
+        <w:rPr>
+          <w:b/>
+          <w:bCs/>
+          <w:color w:val="ED7D31" w:themeColor="accent2"/>
+        </w:rPr>
+        <w:t>one</w:t>
+      </w:r>
+      <w:proofErr w:type="spellEnd"/>
+      <w:r>
+        <w:rPr>
+          <w:b/>
+          <w:bCs/>
+          <w:color w:val="ED7D31" w:themeColor="accent2"/>
+        </w:rPr>
+        <w:t xml:space="preserve"> </w:t>
       </w:r>
       <w:proofErr w:type="gramStart"/>
       <w:r>
@@ -2294,17 +2597,9 @@
       <w:r>
         <w:t>[g</w:t>
       </w:r>
-      <w:proofErr w:type="gramStart"/>
-      <w:r>
-        <w:t>]</w:t>
-      </w:r>
-      <w:r>
-        <w:t xml:space="preserve"> </w:t>
-      </w:r>
-      <w:r>
-        <w:t xml:space="preserve"> viene</w:t>
-      </w:r>
-      <w:proofErr w:type="gramEnd"/>
+      <w:r>
+        <w:t>] viene</w:t>
+      </w:r>
       <w:r>
         <w:t xml:space="preserve"> de aporto el menor porcentaje, esto es el nombre que le vamos a dar a un predicado que modele una relación tal que se haga verdadera cuando el Guerrero que le pasamos como argumento sea el que aporto el menor porcentaje.</w:t>
       </w:r>
@@ -2509,13 +2804,16 @@
     </w:p>
     <w:p>
       <w:r>
+        <w:t>Si corremos el run, podemos ver que ahora el guerrero que menos aporto es el guerrero de la lanza.</w:t>
+      </w:r>
+    </w:p>
+    <w:p/>
+    <w:p>
+      <w:r>
+        <w:rPr>
+          <w:noProof/>
+        </w:rPr>
         <w:lastRenderedPageBreak/>
-        <w:t>Si corremos el run, podemos ver que ahora el guerrero que menos aporto es el guerrero de la lanza.</w:t>
-      </w:r>
-    </w:p>
-    <w:p/>
-    <w:p>
-      <w:r>
         <w:drawing>
           <wp:inline distT="0" distB="0" distL="0" distR="0" wp14:anchorId="298C089D" wp14:editId="68E32F2E">
             <wp:extent cx="6585194" cy="2314575"/>
@@ -2714,7 +3012,25 @@
           <w:bCs/>
           <w:color w:val="ED7D31" w:themeColor="accent2"/>
         </w:rPr>
-        <w:t xml:space="preserve"> {one g1, g</w:t>
+        <w:t xml:space="preserve"> {</w:t>
+      </w:r>
+      <w:proofErr w:type="spellStart"/>
+      <w:r>
+        <w:rPr>
+          <w:b/>
+          <w:bCs/>
+          <w:color w:val="ED7D31" w:themeColor="accent2"/>
+        </w:rPr>
+        <w:t>one</w:t>
+      </w:r>
+      <w:proofErr w:type="spellEnd"/>
+      <w:r>
+        <w:rPr>
+          <w:b/>
+          <w:bCs/>
+          <w:color w:val="ED7D31" w:themeColor="accent2"/>
+        </w:rPr>
+        <w:t xml:space="preserve"> g1, g</w:t>
       </w:r>
       <w:proofErr w:type="gramStart"/>
       <w:r>
@@ -2913,23 +3229,7 @@
           <w:color w:val="ED7D31" w:themeColor="accent2"/>
         </w:rPr>
         <w:tab/>
-        <w:t xml:space="preserve">/*Si g1 aporto el 40 entonces es el que </w:t>
-      </w:r>
-      <w:r>
-        <w:rPr>
-          <w:b/>
-          <w:bCs/>
-          <w:color w:val="ED7D31" w:themeColor="accent2"/>
-        </w:rPr>
-        <w:t>más</w:t>
-      </w:r>
-      <w:r>
-        <w:rPr>
-          <w:b/>
-          <w:bCs/>
-          <w:color w:val="ED7D31" w:themeColor="accent2"/>
-        </w:rPr>
-        <w:t xml:space="preserve"> aporto*/</w:t>
+        <w:t>/*Si g1 aporto el 40 entonces es el que más aporto*/</w:t>
       </w:r>
     </w:p>
     <w:p>
@@ -3053,7 +3353,25 @@
           <w:bCs/>
           <w:color w:val="ED7D31" w:themeColor="accent2"/>
         </w:rPr>
-        <w:t xml:space="preserve"> {one </w:t>
+        <w:t xml:space="preserve"> {</w:t>
+      </w:r>
+      <w:proofErr w:type="spellStart"/>
+      <w:r>
+        <w:rPr>
+          <w:b/>
+          <w:bCs/>
+          <w:color w:val="ED7D31" w:themeColor="accent2"/>
+        </w:rPr>
+        <w:t>one</w:t>
+      </w:r>
+      <w:proofErr w:type="spellEnd"/>
+      <w:r>
+        <w:rPr>
+          <w:b/>
+          <w:bCs/>
+          <w:color w:val="ED7D31" w:themeColor="accent2"/>
+        </w:rPr>
+        <w:t xml:space="preserve"> </w:t>
       </w:r>
       <w:proofErr w:type="gramStart"/>
       <w:r>
@@ -3179,7 +3497,6 @@
           <w:bCs/>
           <w:color w:val="ED7D31" w:themeColor="accent2"/>
         </w:rPr>
-        <w:lastRenderedPageBreak/>
         <w:t>pred</w:t>
       </w:r>
       <w:proofErr w:type="spellEnd"/>
@@ -3310,6 +3627,9 @@
     </w:p>
     <w:p>
       <w:r>
+        <w:rPr>
+          <w:noProof/>
+        </w:rPr>
         <w:drawing>
           <wp:inline distT="0" distB="0" distL="0" distR="0" wp14:anchorId="75EE4366" wp14:editId="509C934B">
             <wp:extent cx="3705742" cy="1495634"/>
@@ -3363,13 +3683,7 @@
       </w:r>
       <w:proofErr w:type="spellEnd"/>
       <w:r>
-        <w:t xml:space="preserve"> es un experto con la </w:t>
-      </w:r>
-      <w:r>
-        <w:t>espada. *</w:t>
-      </w:r>
-      <w:r>
-        <w:t>/</w:t>
+        <w:t xml:space="preserve"> es un experto con la espada. */</w:t>
       </w:r>
     </w:p>
     <w:p>
@@ -3379,14 +3693,16 @@
       </w:r>
       <w:proofErr w:type="spellEnd"/>
       <w:r>
+        <w:t xml:space="preserve"> {</w:t>
+      </w:r>
+      <w:proofErr w:type="spellStart"/>
+      <w:r>
+        <w:t>one</w:t>
+      </w:r>
+      <w:proofErr w:type="spellEnd"/>
+      <w:r>
         <w:t xml:space="preserve"> </w:t>
       </w:r>
-      <w:r>
-        <w:t>{one</w:t>
-      </w:r>
-      <w:r>
-        <w:t xml:space="preserve"> </w:t>
-      </w:r>
       <w:proofErr w:type="gramStart"/>
       <w:r>
         <w:t>g :</w:t>
@@ -3428,6 +3744,9 @@
     </w:p>
     <w:p>
       <w:r>
+        <w:rPr>
+          <w:noProof/>
+        </w:rPr>
         <w:drawing>
           <wp:inline distT="0" distB="0" distL="0" distR="0" wp14:anchorId="09357D44" wp14:editId="42E44749">
             <wp:extent cx="6428905" cy="3400425"/>
@@ -3467,7 +3786,6 @@
     </w:p>
     <w:p>
       <w:r>
-        <w:lastRenderedPageBreak/>
         <w:t>¡Por último se puede chequear que las restricciones que se comentan en el enunciado se cumplan en la instancia final!</w:t>
       </w:r>
     </w:p>
@@ -4092,6 +4410,7 @@
   <w:style w:type="character" w:default="1" w:styleId="Fuentedeprrafopredeter">
     <w:name w:val="Default Paragraph Font"/>
     <w:uiPriority w:val="1"/>
+    <w:semiHidden/>
     <w:unhideWhenUsed/>
   </w:style>
   <w:style w:type="table" w:default="1" w:styleId="Tablanormal">

</xml_diff>